<commit_message>
interview verslag en eisen bij de documenten die die nodig hebben
</commit_message>
<xml_diff>
--- a/documentatie/kerntaak 1 (voor project)/test plan.docx
+++ b/documentatie/kerntaak 1 (voor project)/test plan.docx
@@ -10,6 +10,7 @@
           <w:docPartUnique/>
         </w:docPartObj>
       </w:sdtPr>
+      <w:sdtEndPr/>
       <w:sdtContent>
         <w:p>
           <w:r>
@@ -98,6 +99,7 @@
                                     <w:dataBinding w:prefixMappings="xmlns:ns0='http://purl.org/dc/elements/1.1/' xmlns:ns1='http://schemas.openxmlformats.org/package/2006/metadata/core-properties' " w:xpath="/ns1:coreProperties[1]/ns0:title[1]" w:storeItemID="{6C3C8BC8-F283-45AE-878A-BAB7291924A1}"/>
                                     <w:text/>
                                   </w:sdtPr>
+                                  <w:sdtEndPr/>
                                   <w:sdtContent>
                                     <w:p>
                                       <w:pPr>
@@ -135,6 +137,7 @@
                                     <w:dataBinding w:prefixMappings="xmlns:ns0='http://purl.org/dc/elements/1.1/' xmlns:ns1='http://schemas.openxmlformats.org/package/2006/metadata/core-properties' " w:xpath="/ns1:coreProperties[1]/ns0:subject[1]" w:storeItemID="{6C3C8BC8-F283-45AE-878A-BAB7291924A1}"/>
                                     <w:text/>
                                   </w:sdtPr>
+                                  <w:sdtEndPr/>
                                   <w:sdtContent>
                                     <w:p>
                                       <w:pPr>
@@ -248,6 +251,7 @@
                                       <w:color w:val="FFFFFF" w:themeColor="background1"/>
                                       <w:sz w:val="32"/>
                                       <w:szCs w:val="32"/>
+                                      <w:lang w:val="nl-NL"/>
                                     </w:rPr>
                                     <w:alias w:val="Author"/>
                                     <w:tag w:val=""/>
@@ -255,6 +259,7 @@
                                     <w:dataBinding w:prefixMappings="xmlns:ns0='http://purl.org/dc/elements/1.1/' xmlns:ns1='http://schemas.openxmlformats.org/package/2006/metadata/core-properties' " w:xpath="/ns1:coreProperties[1]/ns0:creator[1]" w:storeItemID="{6C3C8BC8-F283-45AE-878A-BAB7291924A1}"/>
                                     <w:text/>
                                   </w:sdtPr>
+                                  <w:sdtEndPr/>
                                   <w:sdtContent>
                                     <w:p>
                                       <w:pPr>
@@ -263,6 +268,7 @@
                                           <w:color w:val="FFFFFF" w:themeColor="background1"/>
                                           <w:sz w:val="32"/>
                                           <w:szCs w:val="32"/>
+                                          <w:lang w:val="nl-NL"/>
                                         </w:rPr>
                                       </w:pPr>
                                       <w:r>
@@ -270,6 +276,7 @@
                                           <w:color w:val="FFFFFF" w:themeColor="background1"/>
                                           <w:sz w:val="32"/>
                                           <w:szCs w:val="32"/>
+                                          <w:lang w:val="nl-NL"/>
                                         </w:rPr>
                                         <w:t>Joël van Baal</w:t>
                                       </w:r>
@@ -292,6 +299,7 @@
                                         <w:color w:val="FFFFFF" w:themeColor="background1"/>
                                         <w:sz w:val="18"/>
                                         <w:szCs w:val="18"/>
+                                        <w:lang w:val="nl-NL"/>
                                       </w:rPr>
                                       <w:alias w:val="Company"/>
                                       <w:tag w:val=""/>
@@ -299,6 +307,7 @@
                                       <w:dataBinding w:prefixMappings="xmlns:ns0='http://schemas.openxmlformats.org/officeDocument/2006/extended-properties' " w:xpath="/ns0:Properties[1]/ns0:Company[1]" w:storeItemID="{6668398D-A668-4E3E-A5EB-62B293D839F1}"/>
                                       <w:text/>
                                     </w:sdtPr>
+                                    <w:sdtEndPr/>
                                     <w:sdtContent>
                                       <w:r>
                                         <w:rPr>
@@ -306,8 +315,19 @@
                                           <w:color w:val="FFFFFF" w:themeColor="background1"/>
                                           <w:sz w:val="18"/>
                                           <w:szCs w:val="18"/>
+                                          <w:lang w:val="nl-NL"/>
                                         </w:rPr>
-                                        <w:t>phoenix corp.</w:t>
+                                        <w:t xml:space="preserve">phoenix </w:t>
+                                      </w:r>
+                                      <w:r>
+                                        <w:rPr>
+                                          <w:caps/>
+                                          <w:color w:val="FFFFFF" w:themeColor="background1"/>
+                                          <w:sz w:val="18"/>
+                                          <w:szCs w:val="18"/>
+                                          <w:lang w:val="nl-NL"/>
+                                        </w:rPr>
+                                        <w:t>corp.</w:t>
                                       </w:r>
                                     </w:sdtContent>
                                   </w:sdt>
@@ -316,10 +336,10 @@
                                       <w:color w:val="FFFFFF" w:themeColor="background1"/>
                                       <w:sz w:val="18"/>
                                       <w:szCs w:val="18"/>
+                                      <w:lang w:val="nl-NL"/>
                                     </w:rPr>
                                     <w:t>  </w:t>
                                   </w:r>
-                                  <w:proofErr w:type="spellStart"/>
                                   <w:sdt>
                                     <w:sdtPr>
                                       <w:rPr>
@@ -333,7 +353,9 @@
                                       <w:dataBinding w:prefixMappings="xmlns:ns0='http://schemas.microsoft.com/office/2006/coverPageProps' " w:xpath="/ns0:CoverPageProperties[1]/ns0:CompanyAddress[1]" w:storeItemID="{55AF091B-3C7A-41E3-B477-F2FDAA23CFDA}"/>
                                       <w:text/>
                                     </w:sdtPr>
+                                    <w:sdtEndPr/>
                                     <w:sdtContent>
+                                      <w:proofErr w:type="spellStart"/>
                                       <w:r>
                                         <w:rPr>
                                           <w:color w:val="FFFFFF" w:themeColor="background1"/>
@@ -395,6 +417,7 @@
                               <w:dataBinding w:prefixMappings="xmlns:ns0='http://purl.org/dc/elements/1.1/' xmlns:ns1='http://schemas.openxmlformats.org/package/2006/metadata/core-properties' " w:xpath="/ns1:coreProperties[1]/ns0:title[1]" w:storeItemID="{6C3C8BC8-F283-45AE-878A-BAB7291924A1}"/>
                               <w:text/>
                             </w:sdtPr>
+                            <w:sdtEndPr/>
                             <w:sdtContent>
                               <w:p>
                                 <w:pPr>
@@ -432,6 +455,7 @@
                               <w:dataBinding w:prefixMappings="xmlns:ns0='http://purl.org/dc/elements/1.1/' xmlns:ns1='http://schemas.openxmlformats.org/package/2006/metadata/core-properties' " w:xpath="/ns1:coreProperties[1]/ns0:subject[1]" w:storeItemID="{6C3C8BC8-F283-45AE-878A-BAB7291924A1}"/>
                               <w:text/>
                             </w:sdtPr>
+                            <w:sdtEndPr/>
                             <w:sdtContent>
                               <w:p>
                                 <w:pPr>
@@ -470,6 +494,7 @@
                                 <w:color w:val="FFFFFF" w:themeColor="background1"/>
                                 <w:sz w:val="32"/>
                                 <w:szCs w:val="32"/>
+                                <w:lang w:val="nl-NL"/>
                               </w:rPr>
                               <w:alias w:val="Author"/>
                               <w:tag w:val=""/>
@@ -477,6 +502,7 @@
                               <w:dataBinding w:prefixMappings="xmlns:ns0='http://purl.org/dc/elements/1.1/' xmlns:ns1='http://schemas.openxmlformats.org/package/2006/metadata/core-properties' " w:xpath="/ns1:coreProperties[1]/ns0:creator[1]" w:storeItemID="{6C3C8BC8-F283-45AE-878A-BAB7291924A1}"/>
                               <w:text/>
                             </w:sdtPr>
+                            <w:sdtEndPr/>
                             <w:sdtContent>
                               <w:p>
                                 <w:pPr>
@@ -485,6 +511,7 @@
                                     <w:color w:val="FFFFFF" w:themeColor="background1"/>
                                     <w:sz w:val="32"/>
                                     <w:szCs w:val="32"/>
+                                    <w:lang w:val="nl-NL"/>
                                   </w:rPr>
                                 </w:pPr>
                                 <w:r>
@@ -492,6 +519,7 @@
                                     <w:color w:val="FFFFFF" w:themeColor="background1"/>
                                     <w:sz w:val="32"/>
                                     <w:szCs w:val="32"/>
+                                    <w:lang w:val="nl-NL"/>
                                   </w:rPr>
                                   <w:t>Joël van Baal</w:t>
                                 </w:r>
@@ -514,6 +542,7 @@
                                   <w:color w:val="FFFFFF" w:themeColor="background1"/>
                                   <w:sz w:val="18"/>
                                   <w:szCs w:val="18"/>
+                                  <w:lang w:val="nl-NL"/>
                                 </w:rPr>
                                 <w:alias w:val="Company"/>
                                 <w:tag w:val=""/>
@@ -521,6 +550,7 @@
                                 <w:dataBinding w:prefixMappings="xmlns:ns0='http://schemas.openxmlformats.org/officeDocument/2006/extended-properties' " w:xpath="/ns0:Properties[1]/ns0:Company[1]" w:storeItemID="{6668398D-A668-4E3E-A5EB-62B293D839F1}"/>
                                 <w:text/>
                               </w:sdtPr>
+                              <w:sdtEndPr/>
                               <w:sdtContent>
                                 <w:r>
                                   <w:rPr>
@@ -528,6 +558,7 @@
                                     <w:color w:val="FFFFFF" w:themeColor="background1"/>
                                     <w:sz w:val="18"/>
                                     <w:szCs w:val="18"/>
+                                    <w:lang w:val="nl-NL"/>
                                   </w:rPr>
                                   <w:t>phoenix corp.</w:t>
                                 </w:r>
@@ -538,6 +569,7 @@
                                 <w:color w:val="FFFFFF" w:themeColor="background1"/>
                                 <w:sz w:val="18"/>
                                 <w:szCs w:val="18"/>
+                                <w:lang w:val="nl-NL"/>
                               </w:rPr>
                               <w:t>  </w:t>
                             </w:r>
@@ -555,6 +587,7 @@
                                 <w:dataBinding w:prefixMappings="xmlns:ns0='http://schemas.microsoft.com/office/2006/coverPageProps' " w:xpath="/ns0:CoverPageProperties[1]/ns0:CompanyAddress[1]" w:storeItemID="{55AF091B-3C7A-41E3-B477-F2FDAA23CFDA}"/>
                                 <w:text/>
                               </w:sdtPr>
+                              <w:sdtEndPr/>
                               <w:sdtContent>
                                 <w:r>
                                   <w:rPr>
@@ -593,6 +626,12 @@
     </w:sdt>
     <w:sdt>
       <w:sdtPr>
+        <w:rPr>
+          <w:rFonts w:asciiTheme="minorHAnsi" w:eastAsiaTheme="minorHAnsi" w:hAnsiTheme="minorHAnsi" w:cstheme="minorBidi"/>
+          <w:color w:val="auto"/>
+          <w:sz w:val="22"/>
+          <w:szCs w:val="22"/>
+        </w:rPr>
         <w:id w:val="-887335635"/>
         <w:docPartObj>
           <w:docPartGallery w:val="Table of Contents"/>
@@ -601,13 +640,9 @@
       </w:sdtPr>
       <w:sdtEndPr>
         <w:rPr>
-          <w:rFonts w:asciiTheme="minorHAnsi" w:eastAsiaTheme="minorHAnsi" w:hAnsiTheme="minorHAnsi" w:cstheme="minorBidi"/>
           <w:b/>
           <w:bCs/>
           <w:noProof/>
-          <w:color w:val="auto"/>
-          <w:sz w:val="22"/>
-          <w:szCs w:val="22"/>
         </w:rPr>
       </w:sdtEndPr>
       <w:sdtContent>
@@ -620,16 +655,368 @@
           </w:r>
         </w:p>
         <w:p>
-          <w:fldSimple w:instr=" TOC \o &quot;1-3&quot; \h \z \u ">
-            <w:r>
-              <w:rPr>
-                <w:b/>
-                <w:bCs/>
-                <w:noProof/>
-              </w:rPr>
-              <w:t>No table of contents entries found.</w:t>
-            </w:r>
-          </w:fldSimple>
+          <w:pPr>
+            <w:pStyle w:val="TOC1"/>
+            <w:tabs>
+              <w:tab w:val="right" w:leader="dot" w:pos="9350"/>
+            </w:tabs>
+            <w:rPr>
+              <w:noProof/>
+            </w:rPr>
+          </w:pPr>
+          <w:r>
+            <w:fldChar w:fldCharType="begin"/>
+          </w:r>
+          <w:r>
+            <w:instrText xml:space="preserve"> TOC \o "1-3" \h \z \u </w:instrText>
+          </w:r>
+          <w:r>
+            <w:fldChar w:fldCharType="separate"/>
+          </w:r>
+          <w:hyperlink w:anchor="_Toc25220264" w:history="1">
+            <w:r>
+              <w:rPr>
+                <w:rStyle w:val="Hyperlink"/>
+                <w:noProof/>
+                <w:lang w:val="nl-NL"/>
+              </w:rPr>
+              <w:t>Inleiding</w:t>
+            </w:r>
+            <w:r>
+              <w:rPr>
+                <w:noProof/>
+                <w:webHidden/>
+              </w:rPr>
+              <w:tab/>
+            </w:r>
+            <w:r>
+              <w:rPr>
+                <w:noProof/>
+                <w:webHidden/>
+              </w:rPr>
+              <w:fldChar w:fldCharType="begin"/>
+            </w:r>
+            <w:r>
+              <w:rPr>
+                <w:noProof/>
+                <w:webHidden/>
+              </w:rPr>
+              <w:instrText xml:space="preserve"> PAGEREF _Toc25220264 \h </w:instrText>
+            </w:r>
+            <w:r>
+              <w:rPr>
+                <w:noProof/>
+                <w:webHidden/>
+              </w:rPr>
+            </w:r>
+            <w:r>
+              <w:rPr>
+                <w:noProof/>
+                <w:webHidden/>
+              </w:rPr>
+              <w:fldChar w:fldCharType="separate"/>
+            </w:r>
+            <w:r>
+              <w:rPr>
+                <w:noProof/>
+                <w:webHidden/>
+              </w:rPr>
+              <w:t>2</w:t>
+            </w:r>
+            <w:r>
+              <w:rPr>
+                <w:noProof/>
+                <w:webHidden/>
+              </w:rPr>
+              <w:fldChar w:fldCharType="end"/>
+            </w:r>
+          </w:hyperlink>
+        </w:p>
+        <w:p>
+          <w:pPr>
+            <w:pStyle w:val="TOC1"/>
+            <w:tabs>
+              <w:tab w:val="right" w:leader="dot" w:pos="9350"/>
+            </w:tabs>
+            <w:rPr>
+              <w:noProof/>
+            </w:rPr>
+          </w:pPr>
+          <w:hyperlink w:anchor="_Toc25220265" w:history="1">
+            <w:r>
+              <w:rPr>
+                <w:rStyle w:val="Hyperlink"/>
+                <w:noProof/>
+                <w:lang w:val="nl-NL"/>
+              </w:rPr>
+              <w:t>programma</w:t>
+            </w:r>
+            <w:r>
+              <w:rPr>
+                <w:noProof/>
+                <w:webHidden/>
+              </w:rPr>
+              <w:tab/>
+            </w:r>
+            <w:r>
+              <w:rPr>
+                <w:noProof/>
+                <w:webHidden/>
+              </w:rPr>
+              <w:fldChar w:fldCharType="begin"/>
+            </w:r>
+            <w:r>
+              <w:rPr>
+                <w:noProof/>
+                <w:webHidden/>
+              </w:rPr>
+              <w:instrText xml:space="preserve"> PAGEREF _Toc25220265 \h </w:instrText>
+            </w:r>
+            <w:r>
+              <w:rPr>
+                <w:noProof/>
+                <w:webHidden/>
+              </w:rPr>
+            </w:r>
+            <w:r>
+              <w:rPr>
+                <w:noProof/>
+                <w:webHidden/>
+              </w:rPr>
+              <w:fldChar w:fldCharType="separate"/>
+            </w:r>
+            <w:r>
+              <w:rPr>
+                <w:noProof/>
+                <w:webHidden/>
+              </w:rPr>
+              <w:t>2</w:t>
+            </w:r>
+            <w:r>
+              <w:rPr>
+                <w:noProof/>
+                <w:webHidden/>
+              </w:rPr>
+              <w:fldChar w:fldCharType="end"/>
+            </w:r>
+          </w:hyperlink>
+        </w:p>
+        <w:p>
+          <w:pPr>
+            <w:pStyle w:val="TOC1"/>
+            <w:tabs>
+              <w:tab w:val="right" w:leader="dot" w:pos="9350"/>
+            </w:tabs>
+            <w:rPr>
+              <w:noProof/>
+            </w:rPr>
+          </w:pPr>
+          <w:hyperlink w:anchor="_Toc25220266" w:history="1">
+            <w:r>
+              <w:rPr>
+                <w:rStyle w:val="Hyperlink"/>
+                <w:noProof/>
+                <w:lang w:val="nl-NL"/>
+              </w:rPr>
+              <w:t>Eisen</w:t>
+            </w:r>
+            <w:r>
+              <w:rPr>
+                <w:noProof/>
+                <w:webHidden/>
+              </w:rPr>
+              <w:tab/>
+            </w:r>
+            <w:r>
+              <w:rPr>
+                <w:noProof/>
+                <w:webHidden/>
+              </w:rPr>
+              <w:fldChar w:fldCharType="begin"/>
+            </w:r>
+            <w:r>
+              <w:rPr>
+                <w:noProof/>
+                <w:webHidden/>
+              </w:rPr>
+              <w:instrText xml:space="preserve"> PAGEREF _Toc25220266 \h </w:instrText>
+            </w:r>
+            <w:r>
+              <w:rPr>
+                <w:noProof/>
+                <w:webHidden/>
+              </w:rPr>
+            </w:r>
+            <w:r>
+              <w:rPr>
+                <w:noProof/>
+                <w:webHidden/>
+              </w:rPr>
+              <w:fldChar w:fldCharType="separate"/>
+            </w:r>
+            <w:r>
+              <w:rPr>
+                <w:noProof/>
+                <w:webHidden/>
+              </w:rPr>
+              <w:t>2</w:t>
+            </w:r>
+            <w:r>
+              <w:rPr>
+                <w:noProof/>
+                <w:webHidden/>
+              </w:rPr>
+              <w:fldChar w:fldCharType="end"/>
+            </w:r>
+          </w:hyperlink>
+        </w:p>
+        <w:p>
+          <w:pPr>
+            <w:pStyle w:val="TOC1"/>
+            <w:tabs>
+              <w:tab w:val="right" w:leader="dot" w:pos="9350"/>
+            </w:tabs>
+            <w:rPr>
+              <w:noProof/>
+            </w:rPr>
+          </w:pPr>
+          <w:hyperlink w:anchor="_Toc25220267" w:history="1">
+            <w:r>
+              <w:rPr>
+                <w:rStyle w:val="Hyperlink"/>
+                <w:noProof/>
+                <w:lang w:val="nl-NL"/>
+              </w:rPr>
+              <w:t>Test stappen</w:t>
+            </w:r>
+            <w:r>
+              <w:rPr>
+                <w:noProof/>
+                <w:webHidden/>
+              </w:rPr>
+              <w:tab/>
+            </w:r>
+            <w:r>
+              <w:rPr>
+                <w:noProof/>
+                <w:webHidden/>
+              </w:rPr>
+              <w:fldChar w:fldCharType="begin"/>
+            </w:r>
+            <w:r>
+              <w:rPr>
+                <w:noProof/>
+                <w:webHidden/>
+              </w:rPr>
+              <w:instrText xml:space="preserve"> PAGEREF _Toc25220267 \h </w:instrText>
+            </w:r>
+            <w:r>
+              <w:rPr>
+                <w:noProof/>
+                <w:webHidden/>
+              </w:rPr>
+            </w:r>
+            <w:r>
+              <w:rPr>
+                <w:noProof/>
+                <w:webHidden/>
+              </w:rPr>
+              <w:fldChar w:fldCharType="separate"/>
+            </w:r>
+            <w:r>
+              <w:rPr>
+                <w:noProof/>
+                <w:webHidden/>
+              </w:rPr>
+              <w:t>2</w:t>
+            </w:r>
+            <w:r>
+              <w:rPr>
+                <w:noProof/>
+                <w:webHidden/>
+              </w:rPr>
+              <w:fldChar w:fldCharType="end"/>
+            </w:r>
+          </w:hyperlink>
+        </w:p>
+        <w:p>
+          <w:pPr>
+            <w:pStyle w:val="TOC1"/>
+            <w:tabs>
+              <w:tab w:val="right" w:leader="dot" w:pos="9350"/>
+            </w:tabs>
+            <w:rPr>
+              <w:noProof/>
+            </w:rPr>
+          </w:pPr>
+          <w:hyperlink w:anchor="_Toc25220268" w:history="1">
+            <w:r>
+              <w:rPr>
+                <w:rStyle w:val="Hyperlink"/>
+                <w:noProof/>
+                <w:lang w:val="nl-NL"/>
+              </w:rPr>
+              <w:t>Test</w:t>
+            </w:r>
+            <w:r>
+              <w:rPr>
+                <w:noProof/>
+                <w:webHidden/>
+              </w:rPr>
+              <w:tab/>
+            </w:r>
+            <w:r>
+              <w:rPr>
+                <w:noProof/>
+                <w:webHidden/>
+              </w:rPr>
+              <w:fldChar w:fldCharType="begin"/>
+            </w:r>
+            <w:r>
+              <w:rPr>
+                <w:noProof/>
+                <w:webHidden/>
+              </w:rPr>
+              <w:instrText xml:space="preserve"> PAGEREF _Toc25220268 \h </w:instrText>
+            </w:r>
+            <w:r>
+              <w:rPr>
+                <w:noProof/>
+                <w:webHidden/>
+              </w:rPr>
+            </w:r>
+            <w:r>
+              <w:rPr>
+                <w:noProof/>
+                <w:webHidden/>
+              </w:rPr>
+              <w:fldChar w:fldCharType="separate"/>
+            </w:r>
+            <w:r>
+              <w:rPr>
+                <w:noProof/>
+                <w:webHidden/>
+              </w:rPr>
+              <w:t>2</w:t>
+            </w:r>
+            <w:r>
+              <w:rPr>
+                <w:noProof/>
+                <w:webHidden/>
+              </w:rPr>
+              <w:fldChar w:fldCharType="end"/>
+            </w:r>
+          </w:hyperlink>
+        </w:p>
+        <w:p>
+          <w:r>
+            <w:rPr>
+              <w:b/>
+              <w:bCs/>
+              <w:noProof/>
+            </w:rPr>
+            <w:fldChar w:fldCharType="end"/>
+          </w:r>
         </w:p>
       </w:sdtContent>
     </w:sdt>
@@ -646,6 +1033,7 @@
           <w:lang w:val="nl-NL"/>
         </w:rPr>
       </w:pPr>
+      <w:bookmarkStart w:id="0" w:name="_Toc25220264"/>
       <w:r>
         <w:rPr>
           <w:lang w:val="nl-NL"/>
@@ -653,6 +1041,7 @@
         <w:lastRenderedPageBreak/>
         <w:t>Inleiding</w:t>
       </w:r>
+      <w:bookmarkEnd w:id="0"/>
     </w:p>
     <w:p>
       <w:pPr>
@@ -698,12 +1087,14 @@
           <w:lang w:val="nl-NL"/>
         </w:rPr>
       </w:pPr>
+      <w:bookmarkStart w:id="1" w:name="_Toc25220265"/>
       <w:r>
         <w:rPr>
           <w:lang w:val="nl-NL"/>
         </w:rPr>
         <w:t>programma</w:t>
       </w:r>
+      <w:bookmarkEnd w:id="1"/>
     </w:p>
     <w:p>
       <w:pPr>
@@ -730,8 +1121,6 @@
         </w:rPr>
         <w:t xml:space="preserve">het spel zal er voor zorgen dat je battle ships kan spelen tussen twee spelers en op twee laptops </w:t>
       </w:r>
-      <w:bookmarkStart w:id="0" w:name="_GoBack"/>
-      <w:bookmarkEnd w:id="0"/>
     </w:p>
     <w:p>
       <w:pPr>
@@ -740,11 +1129,26 @@
           <w:lang w:val="nl-NL"/>
         </w:rPr>
       </w:pPr>
+      <w:bookmarkStart w:id="2" w:name="_Toc25220266"/>
       <w:r>
         <w:rPr>
           <w:lang w:val="nl-NL"/>
         </w:rPr>
         <w:t>Eisen</w:t>
+      </w:r>
+      <w:bookmarkEnd w:id="2"/>
+    </w:p>
+    <w:p>
+      <w:pPr>
+        <w:rPr>
+          <w:lang w:val="nl-NL"/>
+        </w:rPr>
+      </w:pPr>
+      <w:r>
+        <w:rPr>
+          <w:lang w:val="nl-NL"/>
+        </w:rPr>
+        <w:t>Zodra je het spel opstart krijg je een menu te zien waar je kan kiezen hoe je wil spelen. Zodra je een mode geselecteerd hebt kun je gaan spelen. In het menu kun je ook kiezen om instellingen aan te passen.</w:t>
       </w:r>
     </w:p>
     <w:p>
@@ -753,6 +1157,46 @@
           <w:lang w:val="nl-NL"/>
         </w:rPr>
       </w:pPr>
+      <w:r>
+        <w:rPr>
+          <w:lang w:val="nl-NL"/>
+        </w:rPr>
+        <w:t>Je moet tijdens de eerste beurt je schepen kunnen plaatsen op het speelveld, dit kan alleen tijdens de eerste beurt, hierna kun je de locatie en rotatie van de schepen niet meer aanpassen. Deze eerste beurt is voor beide spelers tegelijkertijd, zodra je klaar bent moet je op de “Ready!” knop drukken om te laten weten dat je klaar bent. Wanneer beide spelers op de knop gedrukt hebben begint het spel.</w:t>
+      </w:r>
+    </w:p>
+    <w:p>
+      <w:pPr>
+        <w:rPr>
+          <w:lang w:val="nl-NL"/>
+        </w:rPr>
+      </w:pPr>
+      <w:r>
+        <w:rPr>
+          <w:lang w:val="nl-NL"/>
+        </w:rPr>
+        <w:t>Zodra de eerste beurt voor bij is begint het spel, er word dan willekeurig bepaald wie er als eerste aan zet is. Als het jou beurt is kun je op één vakje klikken waar je dan op schiet. Als je een schip van de tegenstander raakt krijg je dit te weten door middel van visueel en audio, het zelfde geld voor als je geen schip van de tegenstander raakt. Zodra je geschoten hebt gaat de beurt naar de tegenstander.</w:t>
+      </w:r>
+    </w:p>
+    <w:p>
+      <w:pPr>
+        <w:rPr>
+          <w:lang w:val="nl-NL"/>
+        </w:rPr>
+      </w:pPr>
+      <w:r>
+        <w:rPr>
+          <w:lang w:val="nl-NL"/>
+        </w:rPr>
+        <w:t>Wanneer je alle schepen van de tegenstander kapot hebt win je. Zodra je gewonnen hebt krijg je dit in het beeld te zien met een pop-up die duidelijk aangeeft dat je gewonnen hebt met statistieken zoals hoelang het spel geduurd heeft en hoeveel zetten het gekost heeft. Dit gaat allemaal het zelfde in werking als je verloren hebt, het enige verschil is dat je een pop-up te zien krijgt waarop aangegeven staat dat je verloren hebt.</w:t>
+      </w:r>
+      <w:r>
+        <w:rPr>
+          <w:lang w:val="nl-NL"/>
+        </w:rPr>
+        <w:t xml:space="preserve"> </w:t>
+      </w:r>
+      <w:bookmarkStart w:id="3" w:name="_GoBack"/>
+      <w:bookmarkEnd w:id="3"/>
     </w:p>
     <w:p>
       <w:pPr>
@@ -761,12 +1205,14 @@
           <w:lang w:val="nl-NL"/>
         </w:rPr>
       </w:pPr>
+      <w:bookmarkStart w:id="4" w:name="_Toc25220267"/>
       <w:r>
         <w:rPr>
           <w:lang w:val="nl-NL"/>
         </w:rPr>
         <w:t>Test stappen</w:t>
       </w:r>
+      <w:bookmarkEnd w:id="4"/>
     </w:p>
     <w:p>
       <w:pPr>
@@ -820,12 +1266,14 @@
           <w:lang w:val="nl-NL"/>
         </w:rPr>
       </w:pPr>
+      <w:bookmarkStart w:id="5" w:name="_Toc25220268"/>
       <w:r>
         <w:rPr>
           <w:lang w:val="nl-NL"/>
         </w:rPr>
         <w:t>Test</w:t>
       </w:r>
+      <w:bookmarkEnd w:id="5"/>
     </w:p>
     <w:tbl>
       <w:tblPr>
@@ -933,6 +1381,7 @@
               <w:rPr>
                 <w:lang w:val="nl-NL"/>
               </w:rPr>
+              <w:lastRenderedPageBreak/>
               <w:t>Schepen plaatsen</w:t>
             </w:r>
           </w:p>
@@ -1418,6 +1867,7 @@
     <w:lsdException w:name="HTML Sample" w:semiHidden="1" w:unhideWhenUsed="1"/>
     <w:lsdException w:name="HTML Typewriter" w:semiHidden="1" w:unhideWhenUsed="1"/>
     <w:lsdException w:name="HTML Variable" w:semiHidden="1" w:unhideWhenUsed="1"/>
+    <w:lsdException w:name="Normal Table" w:semiHidden="1" w:unhideWhenUsed="1"/>
     <w:lsdException w:name="annotation subject" w:semiHidden="1" w:unhideWhenUsed="1"/>
     <w:lsdException w:name="No List" w:semiHidden="1" w:unhideWhenUsed="1"/>
     <w:lsdException w:name="Outline List 1" w:semiHidden="1" w:unhideWhenUsed="1"/>
@@ -1464,8 +1914,10 @@
     <w:lsdException w:name="Table Subtle 2" w:semiHidden="1" w:unhideWhenUsed="1"/>
     <w:lsdException w:name="Table Web 1" w:semiHidden="1" w:unhideWhenUsed="1"/>
     <w:lsdException w:name="Table Web 2" w:semiHidden="1" w:unhideWhenUsed="1"/>
+    <w:lsdException w:name="Table Web 3" w:semiHidden="1" w:unhideWhenUsed="1"/>
     <w:lsdException w:name="Balloon Text" w:semiHidden="1" w:unhideWhenUsed="1"/>
     <w:lsdException w:name="Table Grid" w:uiPriority="39"/>
+    <w:lsdException w:name="Table Theme" w:semiHidden="1" w:unhideWhenUsed="1"/>
     <w:lsdException w:name="Placeholder Text" w:semiHidden="1"/>
     <w:lsdException w:name="No Spacing" w:uiPriority="1" w:qFormat="1"/>
     <w:lsdException w:name="Light Shading" w:uiPriority="60"/>
@@ -1961,6 +2413,29 @@
       </w:tcPr>
     </w:tblStylePr>
   </w:style>
+  <w:style w:type="paragraph" w:styleId="TOC1">
+    <w:name w:val="toc 1"/>
+    <w:basedOn w:val="Normal"/>
+    <w:next w:val="Normal"/>
+    <w:autoRedefine/>
+    <w:uiPriority w:val="39"/>
+    <w:unhideWhenUsed/>
+    <w:rsid w:val="00027A12"/>
+    <w:pPr>
+      <w:spacing w:after="100"/>
+    </w:pPr>
+  </w:style>
+  <w:style w:type="character" w:styleId="Hyperlink">
+    <w:name w:val="Hyperlink"/>
+    <w:basedOn w:val="DefaultParagraphFont"/>
+    <w:uiPriority w:val="99"/>
+    <w:unhideWhenUsed/>
+    <w:rsid w:val="00027A12"/>
+    <w:rPr>
+      <w:color w:val="67AABF" w:themeColor="hyperlink"/>
+      <w:u w:val="single"/>
+    </w:rPr>
+  </w:style>
 </w:styles>
 </file>
 
@@ -2241,7 +2716,7 @@
 </file>
 
 <file path=customXml/itemProps2.xml><?xml version="1.0" encoding="utf-8"?>
-<ds:datastoreItem xmlns:ds="http://schemas.openxmlformats.org/officeDocument/2006/customXml" ds:itemID="{96F065C7-997B-439B-89AD-58539D220245}">
+<ds:datastoreItem xmlns:ds="http://schemas.openxmlformats.org/officeDocument/2006/customXml" ds:itemID="{7E1F542A-E384-45A9-A738-1027F2F9E9AC}">
   <ds:schemaRefs>
     <ds:schemaRef ds:uri="http://schemas.openxmlformats.org/officeDocument/2006/bibliography"/>
   </ds:schemaRefs>

</xml_diff>